<commit_message>
Remove comment from measures of association lab
Deleted a comment for Libby
</commit_message>
<xml_diff>
--- a/modules/04 Measures of Association/🔬Lab - Measures of Association.docx
+++ b/modules/04 Measures of Association/🔬Lab - Measures of Association.docx
@@ -4,9 +4,11 @@
   <w:body>
     <w:p>
       <w:commentRangeStart w:id="0"/>
-      <w:r>
-        <w:rPr>
-          <w:b/>
+      <w:commentRangeStart w:id="1545749259"/>
+      <w:r>
+        <w:rPr>
+          <w:b w:val="1"/>
+          <w:bCs w:val="1"/>
         </w:rPr>
         <w:t>Memorandum</w:t>
       </w:r>
@@ -17,34 +19,47 @@
         </w:rPr>
         <w:commentReference w:id="0"/>
       </w:r>
+      <w:commentRangeEnd w:id="1545749259"/>
+      <w:r>
+        <w:rPr>
+          <w:rStyle w:val="CommentReference"/>
+        </w:rPr>
+        <w:commentReference w:id="1545749259"/>
+      </w:r>
     </w:p>
     <w:p>
       <w:r>
         <w:tab/>
+      </w:r>
+      <w:r>
         <w:t>To: NTRHD Intern</w:t>
       </w:r>
     </w:p>
     <w:p>
       <w:r>
         <w:tab/>
+      </w:r>
+      <w:r>
         <w:t>From: Dr. Brad Cannell, Director, NTRHD</w:t>
       </w:r>
     </w:p>
     <w:p>
       <w:pPr>
         <w:pBdr>
-          <w:bottom w:val="single" w:sz="4" w:space="1" w:color="000000"/>
+          <w:bottom w:val="single" w:color="000000" w:sz="4" w:space="1"/>
         </w:pBdr>
       </w:pPr>
       <w:r>
         <w:tab/>
+      </w:r>
+      <w:r>
         <w:t>Re: Descriptive Analysis II</w:t>
       </w:r>
     </w:p>
     <w:p>
       <w:pPr>
         <w:pBdr>
-          <w:bottom w:val="single" w:sz="4" w:space="1" w:color="000000"/>
+          <w:bottom w:val="single" w:color="000000" w:sz="4" w:space="1"/>
         </w:pBdr>
       </w:pPr>
     </w:p>
@@ -249,7 +264,7 @@
       </w:r>
       <w:r>
         <w:rPr>
-          <w:rFonts w:ascii="Courier New" w:eastAsia="Courier New" w:hAnsi="Courier New" w:cs="Courier New"/>
+          <w:rFonts w:ascii="Courier New" w:hAnsi="Courier New" w:eastAsia="Courier New" w:cs="Courier New"/>
           <w:shd w:val="clear" w:color="auto" w:fill="EFEFEF"/>
         </w:rPr>
         <w:t>str()</w:t>
@@ -259,7 +274,7 @@
       </w:r>
       <w:r>
         <w:rPr>
-          <w:rFonts w:ascii="Courier New" w:eastAsia="Courier New" w:hAnsi="Courier New" w:cs="Courier New"/>
+          <w:rFonts w:ascii="Courier New" w:hAnsi="Courier New" w:eastAsia="Courier New" w:cs="Courier New"/>
           <w:shd w:val="clear" w:color="auto" w:fill="EFEFEF"/>
         </w:rPr>
         <w:t>glimpse()</w:t>
@@ -278,12 +293,12 @@
         <w:tblStyle w:val="a"/>
         <w:tblW w:w="8640" w:type="dxa"/>
         <w:tblBorders>
-          <w:top w:val="single" w:sz="8" w:space="0" w:color="000000"/>
-          <w:left w:val="single" w:sz="8" w:space="0" w:color="000000"/>
-          <w:bottom w:val="single" w:sz="8" w:space="0" w:color="000000"/>
-          <w:right w:val="single" w:sz="8" w:space="0" w:color="000000"/>
-          <w:insideH w:val="single" w:sz="8" w:space="0" w:color="000000"/>
-          <w:insideV w:val="single" w:sz="8" w:space="0" w:color="000000"/>
+          <w:top w:val="single" w:color="000000" w:sz="8" w:space="0"/>
+          <w:left w:val="single" w:color="000000" w:sz="8" w:space="0"/>
+          <w:bottom w:val="single" w:color="000000" w:sz="8" w:space="0"/>
+          <w:right w:val="single" w:color="000000" w:sz="8" w:space="0"/>
+          <w:insideH w:val="single" w:color="000000" w:sz="8" w:space="0"/>
+          <w:insideV w:val="single" w:color="000000" w:sz="8" w:space="0"/>
         </w:tblBorders>
         <w:tblLayout w:type="fixed"/>
         <w:tblLook w:val="0600" w:firstRow="0" w:lastRow="0" w:firstColumn="0" w:lastColumn="0" w:noHBand="1" w:noVBand="1"/>
@@ -347,7 +362,7 @@
       </w:r>
       <w:r>
         <w:rPr>
-          <w:rFonts w:ascii="Courier New" w:eastAsia="Courier New" w:hAnsi="Courier New" w:cs="Courier New"/>
+          <w:rFonts w:ascii="Courier New" w:hAnsi="Courier New" w:eastAsia="Courier New" w:cs="Courier New"/>
           <w:shd w:val="clear" w:color="auto" w:fill="EFEFEF"/>
         </w:rPr>
         <w:t>cor.test()</w:t>
@@ -378,10 +393,10 @@
     <w:p>
       <w:pPr>
         <w:pBdr>
-          <w:top w:val="single" w:sz="4" w:space="1" w:color="000000"/>
-          <w:left w:val="single" w:sz="4" w:space="4" w:color="000000"/>
-          <w:bottom w:val="single" w:sz="4" w:space="1" w:color="000000"/>
-          <w:right w:val="single" w:sz="4" w:space="4" w:color="000000"/>
+          <w:top w:val="single" w:color="000000" w:sz="4" w:space="1"/>
+          <w:left w:val="single" w:color="000000" w:sz="4" w:space="4"/>
+          <w:bottom w:val="single" w:color="000000" w:sz="4" w:space="1"/>
+          <w:right w:val="single" w:color="000000" w:sz="4" w:space="4"/>
         </w:pBdr>
         <w:rPr>
           <w:b/>
@@ -397,10 +412,10 @@
     <w:p>
       <w:pPr>
         <w:pBdr>
-          <w:top w:val="single" w:sz="4" w:space="1" w:color="000000"/>
-          <w:left w:val="single" w:sz="4" w:space="4" w:color="000000"/>
-          <w:bottom w:val="single" w:sz="4" w:space="1" w:color="000000"/>
-          <w:right w:val="single" w:sz="4" w:space="4" w:color="000000"/>
+          <w:top w:val="single" w:color="000000" w:sz="4" w:space="1"/>
+          <w:left w:val="single" w:color="000000" w:sz="4" w:space="4"/>
+          <w:bottom w:val="single" w:color="000000" w:sz="4" w:space="1"/>
+          <w:right w:val="single" w:color="000000" w:sz="4" w:space="4"/>
         </w:pBdr>
         <w:rPr>
           <w:color w:val="222222"/>
@@ -460,10 +475,10 @@
     <w:p>
       <w:pPr>
         <w:pBdr>
-          <w:top w:val="single" w:sz="4" w:space="1" w:color="000000"/>
-          <w:left w:val="single" w:sz="4" w:space="4" w:color="000000"/>
-          <w:bottom w:val="single" w:sz="4" w:space="1" w:color="000000"/>
-          <w:right w:val="single" w:sz="4" w:space="4" w:color="000000"/>
+          <w:top w:val="single" w:color="000000" w:sz="4" w:space="1"/>
+          <w:left w:val="single" w:color="000000" w:sz="4" w:space="4"/>
+          <w:bottom w:val="single" w:color="000000" w:sz="4" w:space="1"/>
+          <w:right w:val="single" w:color="000000" w:sz="4" w:space="4"/>
         </w:pBdr>
       </w:pPr>
       <w:r>
@@ -532,10 +547,10 @@
     <w:p>
       <w:pPr>
         <w:pBdr>
-          <w:top w:val="single" w:sz="4" w:space="1" w:color="000000"/>
-          <w:left w:val="single" w:sz="4" w:space="4" w:color="000000"/>
-          <w:bottom w:val="single" w:sz="4" w:space="1" w:color="000000"/>
-          <w:right w:val="single" w:sz="4" w:space="4" w:color="000000"/>
+          <w:top w:val="single" w:color="000000" w:sz="4" w:space="1"/>
+          <w:left w:val="single" w:color="000000" w:sz="4" w:space="4"/>
+          <w:bottom w:val="single" w:color="000000" w:sz="4" w:space="1"/>
+          <w:right w:val="single" w:color="000000" w:sz="4" w:space="4"/>
         </w:pBdr>
         <w:rPr>
           <w:b/>
@@ -551,10 +566,10 @@
     <w:p>
       <w:pPr>
         <w:pBdr>
-          <w:top w:val="single" w:sz="4" w:space="1" w:color="000000"/>
-          <w:left w:val="single" w:sz="4" w:space="4" w:color="000000"/>
-          <w:bottom w:val="single" w:sz="4" w:space="1" w:color="000000"/>
-          <w:right w:val="single" w:sz="4" w:space="4" w:color="000000"/>
+          <w:top w:val="single" w:color="000000" w:sz="4" w:space="1"/>
+          <w:left w:val="single" w:color="000000" w:sz="4" w:space="4"/>
+          <w:bottom w:val="single" w:color="000000" w:sz="4" w:space="1"/>
+          <w:right w:val="single" w:color="000000" w:sz="4" w:space="4"/>
         </w:pBdr>
         <w:rPr>
           <w:b/>
@@ -651,10 +666,10 @@
     <w:p>
       <w:pPr>
         <w:pBdr>
-          <w:top w:val="single" w:sz="4" w:space="1" w:color="000000"/>
-          <w:left w:val="single" w:sz="4" w:space="4" w:color="000000"/>
-          <w:bottom w:val="single" w:sz="4" w:space="1" w:color="000000"/>
-          <w:right w:val="single" w:sz="4" w:space="4" w:color="000000"/>
+          <w:top w:val="single" w:color="000000" w:sz="4" w:space="1"/>
+          <w:left w:val="single" w:color="000000" w:sz="4" w:space="4"/>
+          <w:bottom w:val="single" w:color="000000" w:sz="4" w:space="1"/>
+          <w:right w:val="single" w:color="000000" w:sz="4" w:space="4"/>
         </w:pBdr>
         <w:tabs>
           <w:tab w:val="left" w:pos="5100"/>
@@ -673,10 +688,10 @@
     <w:p>
       <w:pPr>
         <w:pBdr>
-          <w:top w:val="single" w:sz="4" w:space="1" w:color="000000"/>
-          <w:left w:val="single" w:sz="4" w:space="4" w:color="000000"/>
-          <w:bottom w:val="single" w:sz="4" w:space="1" w:color="000000"/>
-          <w:right w:val="single" w:sz="4" w:space="4" w:color="000000"/>
+          <w:top w:val="single" w:color="000000" w:sz="4" w:space="1"/>
+          <w:left w:val="single" w:color="000000" w:sz="4" w:space="4"/>
+          <w:bottom w:val="single" w:color="000000" w:sz="4" w:space="1"/>
+          <w:right w:val="single" w:color="000000" w:sz="4" w:space="4"/>
         </w:pBdr>
         <w:tabs>
           <w:tab w:val="left" w:pos="5100"/>
@@ -758,10 +773,10 @@
     <w:p>
       <w:pPr>
         <w:pBdr>
-          <w:top w:val="single" w:sz="4" w:space="1" w:color="000000"/>
-          <w:left w:val="single" w:sz="4" w:space="4" w:color="000000"/>
-          <w:bottom w:val="single" w:sz="4" w:space="1" w:color="000000"/>
-          <w:right w:val="single" w:sz="4" w:space="4" w:color="000000"/>
+          <w:top w:val="single" w:color="000000" w:sz="4" w:space="1"/>
+          <w:left w:val="single" w:color="000000" w:sz="4" w:space="4"/>
+          <w:bottom w:val="single" w:color="000000" w:sz="4" w:space="1"/>
+          <w:right w:val="single" w:color="000000" w:sz="4" w:space="4"/>
         </w:pBdr>
         <w:tabs>
           <w:tab w:val="left" w:pos="5100"/>
@@ -780,10 +795,10 @@
     <w:p>
       <w:pPr>
         <w:pBdr>
-          <w:top w:val="single" w:sz="4" w:space="1" w:color="000000"/>
-          <w:left w:val="single" w:sz="4" w:space="4" w:color="000000"/>
-          <w:bottom w:val="single" w:sz="4" w:space="1" w:color="000000"/>
-          <w:right w:val="single" w:sz="4" w:space="4" w:color="000000"/>
+          <w:top w:val="single" w:color="000000" w:sz="4" w:space="1"/>
+          <w:left w:val="single" w:color="000000" w:sz="4" w:space="4"/>
+          <w:bottom w:val="single" w:color="000000" w:sz="4" w:space="1"/>
+          <w:right w:val="single" w:color="000000" w:sz="4" w:space="4"/>
         </w:pBdr>
         <w:tabs>
           <w:tab w:val="left" w:pos="5100"/>
@@ -838,10 +853,10 @@
     <w:p>
       <w:pPr>
         <w:pBdr>
-          <w:top w:val="single" w:sz="4" w:space="1" w:color="000000"/>
-          <w:left w:val="single" w:sz="4" w:space="4" w:color="000000"/>
-          <w:bottom w:val="single" w:sz="4" w:space="1" w:color="000000"/>
-          <w:right w:val="single" w:sz="4" w:space="4" w:color="000000"/>
+          <w:top w:val="single" w:color="000000" w:sz="4" w:space="1"/>
+          <w:left w:val="single" w:color="000000" w:sz="4" w:space="4"/>
+          <w:bottom w:val="single" w:color="000000" w:sz="4" w:space="1"/>
+          <w:right w:val="single" w:color="000000" w:sz="4" w:space="4"/>
         </w:pBdr>
         <w:tabs>
           <w:tab w:val="left" w:pos="5100"/>
@@ -860,10 +875,10 @@
     <w:p>
       <w:pPr>
         <w:pBdr>
-          <w:top w:val="single" w:sz="4" w:space="1" w:color="000000"/>
-          <w:left w:val="single" w:sz="4" w:space="4" w:color="000000"/>
-          <w:bottom w:val="single" w:sz="4" w:space="1" w:color="000000"/>
-          <w:right w:val="single" w:sz="4" w:space="4" w:color="000000"/>
+          <w:top w:val="single" w:color="000000" w:sz="4" w:space="1"/>
+          <w:left w:val="single" w:color="000000" w:sz="4" w:space="4"/>
+          <w:bottom w:val="single" w:color="000000" w:sz="4" w:space="1"/>
+          <w:right w:val="single" w:color="000000" w:sz="4" w:space="4"/>
         </w:pBdr>
         <w:tabs>
           <w:tab w:val="left" w:pos="5100"/>
@@ -936,10 +951,10 @@
     <w:p>
       <w:pPr>
         <w:pBdr>
-          <w:top w:val="single" w:sz="4" w:space="1" w:color="000000"/>
-          <w:left w:val="single" w:sz="4" w:space="4" w:color="000000"/>
-          <w:bottom w:val="single" w:sz="4" w:space="1" w:color="000000"/>
-          <w:right w:val="single" w:sz="4" w:space="4" w:color="000000"/>
+          <w:top w:val="single" w:color="000000" w:sz="4" w:space="1"/>
+          <w:left w:val="single" w:color="000000" w:sz="4" w:space="4"/>
+          <w:bottom w:val="single" w:color="000000" w:sz="4" w:space="1"/>
+          <w:right w:val="single" w:color="000000" w:sz="4" w:space="4"/>
         </w:pBdr>
         <w:tabs>
           <w:tab w:val="left" w:pos="5820"/>
@@ -962,10 +977,10 @@
     <w:p>
       <w:pPr>
         <w:pBdr>
-          <w:top w:val="single" w:sz="4" w:space="1" w:color="000000"/>
-          <w:left w:val="single" w:sz="4" w:space="4" w:color="000000"/>
-          <w:bottom w:val="single" w:sz="4" w:space="1" w:color="000000"/>
-          <w:right w:val="single" w:sz="4" w:space="4" w:color="000000"/>
+          <w:top w:val="single" w:color="000000" w:sz="4" w:space="1"/>
+          <w:left w:val="single" w:color="000000" w:sz="4" w:space="4"/>
+          <w:bottom w:val="single" w:color="000000" w:sz="4" w:space="1"/>
+          <w:right w:val="single" w:color="000000" w:sz="4" w:space="4"/>
         </w:pBdr>
         <w:tabs>
           <w:tab w:val="left" w:pos="5820"/>
@@ -986,10 +1001,10 @@
     <w:p>
       <w:pPr>
         <w:pBdr>
-          <w:top w:val="single" w:sz="4" w:space="1" w:color="000000"/>
-          <w:left w:val="single" w:sz="4" w:space="4" w:color="000000"/>
-          <w:bottom w:val="single" w:sz="4" w:space="1" w:color="000000"/>
-          <w:right w:val="single" w:sz="4" w:space="4" w:color="000000"/>
+          <w:top w:val="single" w:color="000000" w:sz="4" w:space="1"/>
+          <w:left w:val="single" w:color="000000" w:sz="4" w:space="4"/>
+          <w:bottom w:val="single" w:color="000000" w:sz="4" w:space="1"/>
+          <w:right w:val="single" w:color="000000" w:sz="4" w:space="4"/>
         </w:pBdr>
         <w:tabs>
           <w:tab w:val="left" w:pos="5820"/>
@@ -1010,10 +1025,10 @@
     <w:p>
       <w:pPr>
         <w:pBdr>
-          <w:top w:val="single" w:sz="4" w:space="1" w:color="000000"/>
-          <w:left w:val="single" w:sz="4" w:space="4" w:color="000000"/>
-          <w:bottom w:val="single" w:sz="4" w:space="1" w:color="000000"/>
-          <w:right w:val="single" w:sz="4" w:space="4" w:color="000000"/>
+          <w:top w:val="single" w:color="000000" w:sz="4" w:space="1"/>
+          <w:left w:val="single" w:color="000000" w:sz="4" w:space="4"/>
+          <w:bottom w:val="single" w:color="000000" w:sz="4" w:space="1"/>
+          <w:right w:val="single" w:color="000000" w:sz="4" w:space="4"/>
         </w:pBdr>
         <w:tabs>
           <w:tab w:val="left" w:pos="5820"/>
@@ -1063,7 +1078,7 @@
     <w:sectPr>
       <w:headerReference w:type="default" r:id="rId15"/>
       <w:footerReference w:type="default" r:id="rId16"/>
-      <w:pgSz w:w="12240" w:h="15840"/>
+      <w:pgSz w:w="12240" w:h="15840" w:orient="portrait"/>
       <w:pgMar w:top="1440" w:right="1800" w:bottom="1440" w:left="1800" w:header="720" w:footer="720" w:gutter="0"/>
       <w:pgNumType w:start="1"/>
       <w:cols w:space="720"/>
@@ -1074,7 +1089,7 @@
 
 <file path=word/comments.xml><?xml version="1.0" encoding="utf-8"?>
 <w:comments xmlns:wpc="http://schemas.microsoft.com/office/word/2010/wordprocessingCanvas" xmlns:cx="http://schemas.microsoft.com/office/drawing/2014/chartex" xmlns:cx1="http://schemas.microsoft.com/office/drawing/2015/9/8/chartex" xmlns:cx2="http://schemas.microsoft.com/office/drawing/2015/10/21/chartex" xmlns:cx3="http://schemas.microsoft.com/office/drawing/2016/5/9/chartex" xmlns:cx4="http://schemas.microsoft.com/office/drawing/2016/5/10/chartex" xmlns:cx5="http://schemas.microsoft.com/office/drawing/2016/5/11/chartex" xmlns:cx6="http://schemas.microsoft.com/office/drawing/2016/5/12/chartex" xmlns:cx7="http://schemas.microsoft.com/office/drawing/2016/5/13/chartex" xmlns:cx8="http://schemas.microsoft.com/office/drawing/2016/5/14/chartex" xmlns:mc="http://schemas.openxmlformats.org/markup-compatibility/2006" xmlns:aink="http://schemas.microsoft.com/office/drawing/2016/ink" xmlns:am3d="http://schemas.microsoft.com/office/drawing/2017/model3d" xmlns:o="urn:schemas-microsoft-com:office:office" xmlns:oel="http://schemas.microsoft.com/office/2019/extlst" xmlns:r="http://schemas.openxmlformats.org/officeDocument/2006/relationships" xmlns:m="http://schemas.openxmlformats.org/officeDocument/2006/math" xmlns:v="urn:schemas-microsoft-com:vml" xmlns:wp14="http://schemas.microsoft.com/office/word/2010/wordprocessingDrawing" xmlns:wp="http://schemas.openxmlformats.org/drawingml/2006/wordprocessingDrawing" xmlns:w10="urn:schemas-microsoft-com:office:word" xmlns:w="http://schemas.openxmlformats.org/wordprocessingml/2006/main" xmlns:w14="http://schemas.microsoft.com/office/word/2010/wordml" xmlns:w15="http://schemas.microsoft.com/office/word/2012/wordml" xmlns:w16cex="http://schemas.microsoft.com/office/word/2018/wordml/cex" xmlns:w16cid="http://schemas.microsoft.com/office/word/2016/wordml/cid" xmlns:w16="http://schemas.microsoft.com/office/word/2018/wordml" xmlns:w16sdtdh="http://schemas.microsoft.com/office/word/2020/wordml/sdtdatahash" xmlns:w16se="http://schemas.microsoft.com/office/word/2015/wordml/symex" xmlns:wpg="http://schemas.microsoft.com/office/word/2010/wordprocessingGroup" xmlns:wpi="http://schemas.microsoft.com/office/word/2010/wordprocessingInk" xmlns:wne="http://schemas.microsoft.com/office/word/2006/wordml" xmlns:wps="http://schemas.microsoft.com/office/word/2010/wordprocessingShape" mc:Ignorable="w14 w15 w16se w16cid w16 w16cex w16sdtdh wp14">
-  <w:comment w:id="0" w:author="Cannell, Michael B" w:date="2022-09-14T13:22:00Z" w:initials="CMB">
+  <w:comment w:initials="CMB" w:author="Cannell, Michael B" w:date="2022-09-14T13:22:00Z" w:id="0">
     <w:p>
       <w:r>
         <w:rPr>
@@ -1082,7 +1097,7 @@
         </w:rPr>
         <w:annotationRef/>
       </w:r>
-      <w:hyperlink r:id="rId1" w:history="1">
+      <w:hyperlink w:history="1" r:id="rId1">
         <w:r>
           <w:rPr>
             <w:rStyle w:val="Hyperlink"/>
@@ -1102,24 +1117,44 @@
       </w:r>
     </w:p>
   </w:comment>
+  <w:comment w:initials="CL" w:author="Callender, Librada" w:date="2022-09-25T18:17:20" w:id="1545749259">
+    <w:p>
+      <w:pPr>
+        <w:pStyle w:val="CommentText"/>
+      </w:pPr>
+      <w:r>
+        <w:rPr/>
+        <w:t>Yes, it matches, and is posted correctly in Canvas. Thank you.</w:t>
+      </w:r>
+      <w:r>
+        <w:rPr>
+          <w:rStyle w:val="CommentReference"/>
+        </w:rPr>
+        <w:annotationRef/>
+      </w:r>
+    </w:p>
+  </w:comment>
 </w:comments>
 </file>
 
 <file path=word/commentsExtended.xml><?xml version="1.0" encoding="utf-8"?>
-<w15:commentsEx xmlns:wpc="http://schemas.microsoft.com/office/word/2010/wordprocessingCanvas" xmlns:cx="http://schemas.microsoft.com/office/drawing/2014/chartex" xmlns:cx1="http://schemas.microsoft.com/office/drawing/2015/9/8/chartex" xmlns:cx2="http://schemas.microsoft.com/office/drawing/2015/10/21/chartex" xmlns:cx3="http://schemas.microsoft.com/office/drawing/2016/5/9/chartex" xmlns:cx4="http://schemas.microsoft.com/office/drawing/2016/5/10/chartex" xmlns:cx5="http://schemas.microsoft.com/office/drawing/2016/5/11/chartex" xmlns:cx6="http://schemas.microsoft.com/office/drawing/2016/5/12/chartex" xmlns:cx7="http://schemas.microsoft.com/office/drawing/2016/5/13/chartex" xmlns:cx8="http://schemas.microsoft.com/office/drawing/2016/5/14/chartex" xmlns:mc="http://schemas.openxmlformats.org/markup-compatibility/2006" xmlns:aink="http://schemas.microsoft.com/office/drawing/2016/ink" xmlns:am3d="http://schemas.microsoft.com/office/drawing/2017/model3d" xmlns:o="urn:schemas-microsoft-com:office:office" xmlns:oel="http://schemas.microsoft.com/office/2019/extlst" xmlns:r="http://schemas.openxmlformats.org/officeDocument/2006/relationships" xmlns:m="http://schemas.openxmlformats.org/officeDocument/2006/math" xmlns:v="urn:schemas-microsoft-com:vml" xmlns:wp14="http://schemas.microsoft.com/office/word/2010/wordprocessingDrawing" xmlns:wp="http://schemas.openxmlformats.org/drawingml/2006/wordprocessingDrawing" xmlns:w10="urn:schemas-microsoft-com:office:word" xmlns:w="http://schemas.openxmlformats.org/wordprocessingml/2006/main" xmlns:w14="http://schemas.microsoft.com/office/word/2010/wordml" xmlns:w15="http://schemas.microsoft.com/office/word/2012/wordml" xmlns:w16cex="http://schemas.microsoft.com/office/word/2018/wordml/cex" xmlns:w16cid="http://schemas.microsoft.com/office/word/2016/wordml/cid" xmlns:w16="http://schemas.microsoft.com/office/word/2018/wordml" xmlns:w16sdtdh="http://schemas.microsoft.com/office/word/2020/wordml/sdtdatahash" xmlns:w16se="http://schemas.microsoft.com/office/word/2015/wordml/symex" xmlns:wpg="http://schemas.microsoft.com/office/word/2010/wordprocessingGroup" xmlns:wpi="http://schemas.microsoft.com/office/word/2010/wordprocessingInk" xmlns:wne="http://schemas.microsoft.com/office/word/2006/wordml" xmlns:wps="http://schemas.microsoft.com/office/word/2010/wordprocessingShape" mc:Ignorable="w14 w15 w16se w16cid w16 w16cex w16sdtdh wp14">
-  <w15:commentEx w15:paraId="24616EC8" w15:done="0"/>
+<w15:commentsEx xmlns:mc="http://schemas.openxmlformats.org/markup-compatibility/2006" xmlns:w15="http://schemas.microsoft.com/office/word/2012/wordml" mc:Ignorable="w15">
+  <w15:commentEx w15:done="0" w15:paraId="24616EC8"/>
+  <w15:commentEx w15:done="0" w15:paraId="275594D4" w15:paraIdParent="24616EC8"/>
 </w15:commentsEx>
 </file>
 
 <file path=word/commentsExtensible.xml><?xml version="1.0" encoding="utf-8"?>
-<w16cex:commentsExtensible xmlns:wpc="http://schemas.microsoft.com/office/word/2010/wordprocessingCanvas" xmlns:cx="http://schemas.microsoft.com/office/drawing/2014/chartex" xmlns:cx1="http://schemas.microsoft.com/office/drawing/2015/9/8/chartex" xmlns:cx2="http://schemas.microsoft.com/office/drawing/2015/10/21/chartex" xmlns:cx3="http://schemas.microsoft.com/office/drawing/2016/5/9/chartex" xmlns:cx4="http://schemas.microsoft.com/office/drawing/2016/5/10/chartex" xmlns:cx5="http://schemas.microsoft.com/office/drawing/2016/5/11/chartex" xmlns:cx6="http://schemas.microsoft.com/office/drawing/2016/5/12/chartex" xmlns:cx7="http://schemas.microsoft.com/office/drawing/2016/5/13/chartex" xmlns:cx8="http://schemas.microsoft.com/office/drawing/2016/5/14/chartex" xmlns:mc="http://schemas.openxmlformats.org/markup-compatibility/2006" xmlns:aink="http://schemas.microsoft.com/office/drawing/2016/ink" xmlns:am3d="http://schemas.microsoft.com/office/drawing/2017/model3d" xmlns:o="urn:schemas-microsoft-com:office:office" xmlns:oel="http://schemas.microsoft.com/office/2019/extlst" xmlns:r="http://schemas.openxmlformats.org/officeDocument/2006/relationships" xmlns:m="http://schemas.openxmlformats.org/officeDocument/2006/math" xmlns:v="urn:schemas-microsoft-com:vml" xmlns:wp14="http://schemas.microsoft.com/office/word/2010/wordprocessingDrawing" xmlns:wp="http://schemas.openxmlformats.org/drawingml/2006/wordprocessingDrawing" xmlns:w10="urn:schemas-microsoft-com:office:word" xmlns:w="http://schemas.openxmlformats.org/wordprocessingml/2006/main" xmlns:w14="http://schemas.microsoft.com/office/word/2010/wordml" xmlns:w15="http://schemas.microsoft.com/office/word/2012/wordml" xmlns:w16cex="http://schemas.microsoft.com/office/word/2018/wordml/cex" xmlns:w16cid="http://schemas.microsoft.com/office/word/2016/wordml/cid" xmlns:w16="http://schemas.microsoft.com/office/word/2018/wordml" xmlns:w16sdtdh="http://schemas.microsoft.com/office/word/2020/wordml/sdtdatahash" xmlns:w16se="http://schemas.microsoft.com/office/word/2015/wordml/symex" xmlns:wpg="http://schemas.microsoft.com/office/word/2010/wordprocessingGroup" xmlns:wpi="http://schemas.microsoft.com/office/word/2010/wordprocessingInk" xmlns:wne="http://schemas.microsoft.com/office/word/2006/wordml" xmlns:wps="http://schemas.microsoft.com/office/word/2010/wordprocessingShape" mc:Ignorable="w14 w15 w16se w16cid w16 w16cex w16sdtdh wp14">
+<w16cex:commentsExtensible xmlns:w16="http://schemas.microsoft.com/office/word/2018/wordml" xmlns:w16cex="http://schemas.microsoft.com/office/word/2018/wordml/cex" xmlns:mc="http://schemas.openxmlformats.org/markup-compatibility/2006" mc:Ignorable="w16 w16cex">
   <w16cex:commentExtensible w16cex:durableId="26CC5409" w16cex:dateUtc="2022-09-14T18:22:00Z"/>
+  <w16cex:commentExtensible w16cex:durableId="129D415F" w16cex:dateUtc="2022-09-25T23:17:20.185Z"/>
 </w16cex:commentsExtensible>
 </file>
 
 <file path=word/commentsIds.xml><?xml version="1.0" encoding="utf-8"?>
-<w16cid:commentsIds xmlns:wpc="http://schemas.microsoft.com/office/word/2010/wordprocessingCanvas" xmlns:cx="http://schemas.microsoft.com/office/drawing/2014/chartex" xmlns:cx1="http://schemas.microsoft.com/office/drawing/2015/9/8/chartex" xmlns:cx2="http://schemas.microsoft.com/office/drawing/2015/10/21/chartex" xmlns:cx3="http://schemas.microsoft.com/office/drawing/2016/5/9/chartex" xmlns:cx4="http://schemas.microsoft.com/office/drawing/2016/5/10/chartex" xmlns:cx5="http://schemas.microsoft.com/office/drawing/2016/5/11/chartex" xmlns:cx6="http://schemas.microsoft.com/office/drawing/2016/5/12/chartex" xmlns:cx7="http://schemas.microsoft.com/office/drawing/2016/5/13/chartex" xmlns:cx8="http://schemas.microsoft.com/office/drawing/2016/5/14/chartex" xmlns:mc="http://schemas.openxmlformats.org/markup-compatibility/2006" xmlns:aink="http://schemas.microsoft.com/office/drawing/2016/ink" xmlns:am3d="http://schemas.microsoft.com/office/drawing/2017/model3d" xmlns:o="urn:schemas-microsoft-com:office:office" xmlns:oel="http://schemas.microsoft.com/office/2019/extlst" xmlns:r="http://schemas.openxmlformats.org/officeDocument/2006/relationships" xmlns:m="http://schemas.openxmlformats.org/officeDocument/2006/math" xmlns:v="urn:schemas-microsoft-com:vml" xmlns:wp14="http://schemas.microsoft.com/office/word/2010/wordprocessingDrawing" xmlns:wp="http://schemas.openxmlformats.org/drawingml/2006/wordprocessingDrawing" xmlns:w10="urn:schemas-microsoft-com:office:word" xmlns:w="http://schemas.openxmlformats.org/wordprocessingml/2006/main" xmlns:w14="http://schemas.microsoft.com/office/word/2010/wordml" xmlns:w15="http://schemas.microsoft.com/office/word/2012/wordml" xmlns:w16cex="http://schemas.microsoft.com/office/word/2018/wordml/cex" xmlns:w16cid="http://schemas.microsoft.com/office/word/2016/wordml/cid" xmlns:w16="http://schemas.microsoft.com/office/word/2018/wordml" xmlns:w16sdtdh="http://schemas.microsoft.com/office/word/2020/wordml/sdtdatahash" xmlns:w16se="http://schemas.microsoft.com/office/word/2015/wordml/symex" xmlns:wpg="http://schemas.microsoft.com/office/word/2010/wordprocessingGroup" xmlns:wpi="http://schemas.microsoft.com/office/word/2010/wordprocessingInk" xmlns:wne="http://schemas.microsoft.com/office/word/2006/wordml" xmlns:wps="http://schemas.microsoft.com/office/word/2010/wordprocessingShape" mc:Ignorable="w14 w15 w16se w16cid w16 w16cex w16sdtdh wp14">
+<w16cid:commentsIds xmlns:mc="http://schemas.openxmlformats.org/markup-compatibility/2006" xmlns:w16cid="http://schemas.microsoft.com/office/word/2016/wordml/cid" mc:Ignorable="w16cid">
   <w16cid:commentId w16cid:paraId="24616EC8" w16cid:durableId="26CC5409"/>
+  <w16cid:commentId w16cid:paraId="275594D4" w16cid:durableId="129D415F"/>
 </w16cid:commentsIds>
 </file>
 
@@ -1147,7 +1182,7 @@
   <w:p>
     <w:pPr>
       <w:pBdr>
-        <w:top w:val="single" w:sz="24" w:space="1" w:color="000090"/>
+        <w:top w:val="single" w:color="000090" w:sz="24" w:space="1"/>
         <w:left w:val="nil"/>
         <w:bottom w:val="nil"/>
         <w:right w:val="nil"/>
@@ -1241,7 +1276,7 @@
 </file>
 
 <file path=word/header1.xml><?xml version="1.0" encoding="utf-8"?>
-<w:hdr xmlns:wpc="http://schemas.microsoft.com/office/word/2010/wordprocessingCanvas" xmlns:cx="http://schemas.microsoft.com/office/drawing/2014/chartex" xmlns:cx1="http://schemas.microsoft.com/office/drawing/2015/9/8/chartex" xmlns:cx2="http://schemas.microsoft.com/office/drawing/2015/10/21/chartex" xmlns:cx3="http://schemas.microsoft.com/office/drawing/2016/5/9/chartex" xmlns:cx4="http://schemas.microsoft.com/office/drawing/2016/5/10/chartex" xmlns:cx5="http://schemas.microsoft.com/office/drawing/2016/5/11/chartex" xmlns:cx6="http://schemas.microsoft.com/office/drawing/2016/5/12/chartex" xmlns:cx7="http://schemas.microsoft.com/office/drawing/2016/5/13/chartex" xmlns:cx8="http://schemas.microsoft.com/office/drawing/2016/5/14/chartex" xmlns:mc="http://schemas.openxmlformats.org/markup-compatibility/2006" xmlns:aink="http://schemas.microsoft.com/office/drawing/2016/ink" xmlns:am3d="http://schemas.microsoft.com/office/drawing/2017/model3d" xmlns:o="urn:schemas-microsoft-com:office:office" xmlns:oel="http://schemas.microsoft.com/office/2019/extlst" xmlns:r="http://schemas.openxmlformats.org/officeDocument/2006/relationships" xmlns:m="http://schemas.openxmlformats.org/officeDocument/2006/math" xmlns:v="urn:schemas-microsoft-com:vml" xmlns:wp14="http://schemas.microsoft.com/office/word/2010/wordprocessingDrawing" xmlns:wp="http://schemas.openxmlformats.org/drawingml/2006/wordprocessingDrawing" xmlns:w10="urn:schemas-microsoft-com:office:word" xmlns:w="http://schemas.openxmlformats.org/wordprocessingml/2006/main" xmlns:w14="http://schemas.microsoft.com/office/word/2010/wordml" xmlns:w15="http://schemas.microsoft.com/office/word/2012/wordml" xmlns:w16cex="http://schemas.microsoft.com/office/word/2018/wordml/cex" xmlns:w16cid="http://schemas.microsoft.com/office/word/2016/wordml/cid" xmlns:w16="http://schemas.microsoft.com/office/word/2018/wordml" xmlns:w16sdtdh="http://schemas.microsoft.com/office/word/2020/wordml/sdtdatahash" xmlns:w16se="http://schemas.microsoft.com/office/word/2015/wordml/symex" xmlns:wpg="http://schemas.microsoft.com/office/word/2010/wordprocessingGroup" xmlns:wpi="http://schemas.microsoft.com/office/word/2010/wordprocessingInk" xmlns:wne="http://schemas.microsoft.com/office/word/2006/wordml" xmlns:wps="http://schemas.microsoft.com/office/word/2010/wordprocessingShape" mc:Ignorable="w14 w15 w16se w16cid w16 w16cex w16sdtdh wp14">
+<w:hdr xmlns:wpc="http://schemas.microsoft.com/office/word/2010/wordprocessingCanvas" xmlns:cx="http://schemas.microsoft.com/office/drawing/2014/chartex" xmlns:cx1="http://schemas.microsoft.com/office/drawing/2015/9/8/chartex" xmlns:cx2="http://schemas.microsoft.com/office/drawing/2015/10/21/chartex" xmlns:cx3="http://schemas.microsoft.com/office/drawing/2016/5/9/chartex" xmlns:cx4="http://schemas.microsoft.com/office/drawing/2016/5/10/chartex" xmlns:cx5="http://schemas.microsoft.com/office/drawing/2016/5/11/chartex" xmlns:cx6="http://schemas.microsoft.com/office/drawing/2016/5/12/chartex" xmlns:cx7="http://schemas.microsoft.com/office/drawing/2016/5/13/chartex" xmlns:cx8="http://schemas.microsoft.com/office/drawing/2016/5/14/chartex" xmlns:mc="http://schemas.openxmlformats.org/markup-compatibility/2006" xmlns:aink="http://schemas.microsoft.com/office/drawing/2016/ink" xmlns:am3d="http://schemas.microsoft.com/office/drawing/2017/model3d" xmlns:o="urn:schemas-microsoft-com:office:office" xmlns:oel="http://schemas.microsoft.com/office/2019/extlst" xmlns:r="http://schemas.openxmlformats.org/officeDocument/2006/relationships" xmlns:m="http://schemas.openxmlformats.org/officeDocument/2006/math" xmlns:v="urn:schemas-microsoft-com:vml" xmlns:wp14="http://schemas.microsoft.com/office/word/2010/wordprocessingDrawing" xmlns:wp="http://schemas.openxmlformats.org/drawingml/2006/wordprocessingDrawing" xmlns:w10="urn:schemas-microsoft-com:office:word" xmlns:w="http://schemas.openxmlformats.org/wordprocessingml/2006/main" xmlns:w14="http://schemas.microsoft.com/office/word/2010/wordml" xmlns:w15="http://schemas.microsoft.com/office/word/2012/wordml" xmlns:w16cex="http://schemas.microsoft.com/office/word/2018/wordml/cex" xmlns:w16cid="http://schemas.microsoft.com/office/word/2016/wordml/cid" xmlns:w16="http://schemas.microsoft.com/office/word/2018/wordml" xmlns:w16sdtdh="http://schemas.microsoft.com/office/word/2020/wordml/sdtdatahash" xmlns:w16se="http://schemas.microsoft.com/office/word/2015/wordml/symex" xmlns:wpg="http://schemas.microsoft.com/office/word/2010/wordprocessingGroup" xmlns:wpi="http://schemas.microsoft.com/office/word/2010/wordprocessingInk" xmlns:wne="http://schemas.microsoft.com/office/word/2006/wordml" xmlns:wps="http://schemas.microsoft.com/office/word/2010/wordprocessingShape" xmlns:a="http://schemas.openxmlformats.org/drawingml/2006/main" xmlns:pic="http://schemas.openxmlformats.org/drawingml/2006/picture" mc:Ignorable="w14 w15 w16se w16cid w16 w16cex w16sdtdh wp14">
   <w:p>
     <w:pPr>
       <w:pBdr>
@@ -1323,7 +1358,7 @@
       <w:pBdr>
         <w:top w:val="nil"/>
         <w:left w:val="nil"/>
-        <w:bottom w:val="single" w:sz="24" w:space="1" w:color="000090"/>
+        <w:bottom w:val="single" w:color="000090" w:sz="24" w:space="1"/>
         <w:right w:val="nil"/>
         <w:between w:val="nil"/>
       </w:pBdr>
@@ -1462,19 +1497,22 @@
 </file>
 
 <file path=word/people.xml><?xml version="1.0" encoding="utf-8"?>
-<w15:people xmlns:wpc="http://schemas.microsoft.com/office/word/2010/wordprocessingCanvas" xmlns:cx="http://schemas.microsoft.com/office/drawing/2014/chartex" xmlns:cx1="http://schemas.microsoft.com/office/drawing/2015/9/8/chartex" xmlns:cx2="http://schemas.microsoft.com/office/drawing/2015/10/21/chartex" xmlns:cx3="http://schemas.microsoft.com/office/drawing/2016/5/9/chartex" xmlns:cx4="http://schemas.microsoft.com/office/drawing/2016/5/10/chartex" xmlns:cx5="http://schemas.microsoft.com/office/drawing/2016/5/11/chartex" xmlns:cx6="http://schemas.microsoft.com/office/drawing/2016/5/12/chartex" xmlns:cx7="http://schemas.microsoft.com/office/drawing/2016/5/13/chartex" xmlns:cx8="http://schemas.microsoft.com/office/drawing/2016/5/14/chartex" xmlns:mc="http://schemas.openxmlformats.org/markup-compatibility/2006" xmlns:aink="http://schemas.microsoft.com/office/drawing/2016/ink" xmlns:am3d="http://schemas.microsoft.com/office/drawing/2017/model3d" xmlns:o="urn:schemas-microsoft-com:office:office" xmlns:oel="http://schemas.microsoft.com/office/2019/extlst" xmlns:r="http://schemas.openxmlformats.org/officeDocument/2006/relationships" xmlns:m="http://schemas.openxmlformats.org/officeDocument/2006/math" xmlns:v="urn:schemas-microsoft-com:vml" xmlns:wp14="http://schemas.microsoft.com/office/word/2010/wordprocessingDrawing" xmlns:wp="http://schemas.openxmlformats.org/drawingml/2006/wordprocessingDrawing" xmlns:w10="urn:schemas-microsoft-com:office:word" xmlns:w="http://schemas.openxmlformats.org/wordprocessingml/2006/main" xmlns:w14="http://schemas.microsoft.com/office/word/2010/wordml" xmlns:w15="http://schemas.microsoft.com/office/word/2012/wordml" xmlns:w16cex="http://schemas.microsoft.com/office/word/2018/wordml/cex" xmlns:w16cid="http://schemas.microsoft.com/office/word/2016/wordml/cid" xmlns:w16="http://schemas.microsoft.com/office/word/2018/wordml" xmlns:w16sdtdh="http://schemas.microsoft.com/office/word/2020/wordml/sdtdatahash" xmlns:w16se="http://schemas.microsoft.com/office/word/2015/wordml/symex" xmlns:wpg="http://schemas.microsoft.com/office/word/2010/wordprocessingGroup" xmlns:wpi="http://schemas.microsoft.com/office/word/2010/wordprocessingInk" xmlns:wne="http://schemas.microsoft.com/office/word/2006/wordml" xmlns:wps="http://schemas.microsoft.com/office/word/2010/wordprocessingShape" mc:Ignorable="w14 w15 w16se w16cid w16 w16cex w16sdtdh wp14">
+<w15:people xmlns:mc="http://schemas.openxmlformats.org/markup-compatibility/2006" xmlns:w15="http://schemas.microsoft.com/office/word/2012/wordml" mc:Ignorable="w15">
   <w15:person w15:author="Cannell, Michael B">
     <w15:presenceInfo w15:providerId="AD" w15:userId="S::michael.b.cannell@uth.tmc.edu::df291291-9ac9-42c2-a976-062f6e2ad9da"/>
+  </w15:person>
+  <w15:person w15:author="Callender, Librada">
+    <w15:presenceInfo w15:providerId="AD" w15:userId="S::librada.callender.1@uth.tmc.edu::4a333b73-9fee-46e5-ad46-472efd5289fd"/>
   </w15:person>
 </w15:people>
 </file>
 
 <file path=word/styles.xml><?xml version="1.0" encoding="utf-8"?>
-<w:styles xmlns:mc="http://schemas.openxmlformats.org/markup-compatibility/2006" xmlns:r="http://schemas.openxmlformats.org/officeDocument/2006/relationships" xmlns:w="http://schemas.openxmlformats.org/wordprocessingml/2006/main" xmlns:w14="http://schemas.microsoft.com/office/word/2010/wordml" xmlns:w15="http://schemas.microsoft.com/office/word/2012/wordml" xmlns:w16cex="http://schemas.microsoft.com/office/word/2018/wordml/cex" xmlns:w16cid="http://schemas.microsoft.com/office/word/2016/wordml/cid" xmlns:w16="http://schemas.microsoft.com/office/word/2018/wordml" xmlns:w16sdtdh="http://schemas.microsoft.com/office/word/2020/wordml/sdtdatahash" xmlns:w16se="http://schemas.microsoft.com/office/word/2015/wordml/symex" mc:Ignorable="w14 w15 w16se w16cid w16 w16cex w16sdtdh">
+<w:styles xmlns:wp14="http://schemas.microsoft.com/office/word/2010/wordprocessingDrawing" xmlns:mc="http://schemas.openxmlformats.org/markup-compatibility/2006" xmlns:r="http://schemas.openxmlformats.org/officeDocument/2006/relationships" xmlns:w="http://schemas.openxmlformats.org/wordprocessingml/2006/main" xmlns:w14="http://schemas.microsoft.com/office/word/2010/wordml" xmlns:w15="http://schemas.microsoft.com/office/word/2012/wordml" xmlns:w16cex="http://schemas.microsoft.com/office/word/2018/wordml/cex" xmlns:w16cid="http://schemas.microsoft.com/office/word/2016/wordml/cid" xmlns:w16="http://schemas.microsoft.com/office/word/2018/wordml" xmlns:w16sdtdh="http://schemas.microsoft.com/office/word/2020/wordml/sdtdatahash" xmlns:w16se="http://schemas.microsoft.com/office/word/2015/wordml/symex" mc:Ignorable="w14 w15 w16se w16cid w16 w16cex w16sdtdh wp14">
   <w:docDefaults>
     <w:rPrDefault>
       <w:rPr>
-        <w:rFonts w:ascii="Times New Roman" w:eastAsia="Times New Roman" w:hAnsi="Times New Roman" w:cs="Times New Roman"/>
+        <w:rFonts w:ascii="Times New Roman" w:hAnsi="Times New Roman" w:eastAsia="Times New Roman" w:cs="Times New Roman"/>
         <w:sz w:val="22"/>
         <w:szCs w:val="22"/>
         <w:lang w:val="en-US" w:eastAsia="en-US" w:bidi="ar-SA"/>
@@ -1485,14 +1523,14 @@
   <w:latentStyles w:defLockedState="0" w:defUIPriority="99" w:defSemiHidden="0" w:defUnhideWhenUsed="0" w:defQFormat="0" w:count="376">
     <w:lsdException w:name="Normal" w:uiPriority="0" w:qFormat="1"/>
     <w:lsdException w:name="heading 1" w:uiPriority="9" w:qFormat="1"/>
-    <w:lsdException w:name="heading 2" w:semiHidden="1" w:uiPriority="9" w:unhideWhenUsed="1" w:qFormat="1"/>
-    <w:lsdException w:name="heading 3" w:semiHidden="1" w:uiPriority="9" w:unhideWhenUsed="1" w:qFormat="1"/>
-    <w:lsdException w:name="heading 4" w:semiHidden="1" w:uiPriority="9" w:unhideWhenUsed="1" w:qFormat="1"/>
-    <w:lsdException w:name="heading 5" w:semiHidden="1" w:uiPriority="9" w:unhideWhenUsed="1" w:qFormat="1"/>
-    <w:lsdException w:name="heading 6" w:semiHidden="1" w:uiPriority="9" w:unhideWhenUsed="1" w:qFormat="1"/>
-    <w:lsdException w:name="heading 7" w:semiHidden="1" w:uiPriority="9" w:unhideWhenUsed="1" w:qFormat="1"/>
-    <w:lsdException w:name="heading 8" w:semiHidden="1" w:uiPriority="9" w:unhideWhenUsed="1" w:qFormat="1"/>
-    <w:lsdException w:name="heading 9" w:semiHidden="1" w:uiPriority="9" w:unhideWhenUsed="1" w:qFormat="1"/>
+    <w:lsdException w:name="heading 2" w:uiPriority="9" w:semiHidden="1" w:unhideWhenUsed="1" w:qFormat="1"/>
+    <w:lsdException w:name="heading 3" w:uiPriority="9" w:semiHidden="1" w:unhideWhenUsed="1" w:qFormat="1"/>
+    <w:lsdException w:name="heading 4" w:uiPriority="9" w:semiHidden="1" w:unhideWhenUsed="1" w:qFormat="1"/>
+    <w:lsdException w:name="heading 5" w:uiPriority="9" w:semiHidden="1" w:unhideWhenUsed="1" w:qFormat="1"/>
+    <w:lsdException w:name="heading 6" w:uiPriority="9" w:semiHidden="1" w:unhideWhenUsed="1" w:qFormat="1"/>
+    <w:lsdException w:name="heading 7" w:uiPriority="9" w:semiHidden="1" w:unhideWhenUsed="1" w:qFormat="1"/>
+    <w:lsdException w:name="heading 8" w:uiPriority="9" w:semiHidden="1" w:unhideWhenUsed="1" w:qFormat="1"/>
+    <w:lsdException w:name="heading 9" w:uiPriority="9" w:semiHidden="1" w:unhideWhenUsed="1" w:qFormat="1"/>
     <w:lsdException w:name="index 1" w:semiHidden="1" w:unhideWhenUsed="1"/>
     <w:lsdException w:name="index 2" w:semiHidden="1" w:unhideWhenUsed="1"/>
     <w:lsdException w:name="index 3" w:semiHidden="1" w:unhideWhenUsed="1"/>
@@ -1502,22 +1540,22 @@
     <w:lsdException w:name="index 7" w:semiHidden="1" w:unhideWhenUsed="1"/>
     <w:lsdException w:name="index 8" w:semiHidden="1" w:unhideWhenUsed="1"/>
     <w:lsdException w:name="index 9" w:semiHidden="1" w:unhideWhenUsed="1"/>
-    <w:lsdException w:name="toc 1" w:semiHidden="1" w:uiPriority="39" w:unhideWhenUsed="1"/>
-    <w:lsdException w:name="toc 2" w:semiHidden="1" w:uiPriority="39" w:unhideWhenUsed="1"/>
-    <w:lsdException w:name="toc 3" w:semiHidden="1" w:uiPriority="39" w:unhideWhenUsed="1"/>
-    <w:lsdException w:name="toc 4" w:semiHidden="1" w:uiPriority="39" w:unhideWhenUsed="1"/>
-    <w:lsdException w:name="toc 5" w:semiHidden="1" w:uiPriority="39" w:unhideWhenUsed="1"/>
-    <w:lsdException w:name="toc 6" w:semiHidden="1" w:uiPriority="39" w:unhideWhenUsed="1"/>
-    <w:lsdException w:name="toc 7" w:semiHidden="1" w:uiPriority="39" w:unhideWhenUsed="1"/>
-    <w:lsdException w:name="toc 8" w:semiHidden="1" w:uiPriority="39" w:unhideWhenUsed="1"/>
-    <w:lsdException w:name="toc 9" w:semiHidden="1" w:uiPriority="39" w:unhideWhenUsed="1"/>
+    <w:lsdException w:name="toc 1" w:uiPriority="39" w:semiHidden="1" w:unhideWhenUsed="1"/>
+    <w:lsdException w:name="toc 2" w:uiPriority="39" w:semiHidden="1" w:unhideWhenUsed="1"/>
+    <w:lsdException w:name="toc 3" w:uiPriority="39" w:semiHidden="1" w:unhideWhenUsed="1"/>
+    <w:lsdException w:name="toc 4" w:uiPriority="39" w:semiHidden="1" w:unhideWhenUsed="1"/>
+    <w:lsdException w:name="toc 5" w:uiPriority="39" w:semiHidden="1" w:unhideWhenUsed="1"/>
+    <w:lsdException w:name="toc 6" w:uiPriority="39" w:semiHidden="1" w:unhideWhenUsed="1"/>
+    <w:lsdException w:name="toc 7" w:uiPriority="39" w:semiHidden="1" w:unhideWhenUsed="1"/>
+    <w:lsdException w:name="toc 8" w:uiPriority="39" w:semiHidden="1" w:unhideWhenUsed="1"/>
+    <w:lsdException w:name="toc 9" w:uiPriority="39" w:semiHidden="1" w:unhideWhenUsed="1"/>
     <w:lsdException w:name="Normal Indent" w:semiHidden="1" w:unhideWhenUsed="1"/>
     <w:lsdException w:name="footnote text" w:semiHidden="1" w:unhideWhenUsed="1"/>
     <w:lsdException w:name="annotation text" w:semiHidden="1" w:unhideWhenUsed="1"/>
     <w:lsdException w:name="header" w:semiHidden="1" w:unhideWhenUsed="1"/>
     <w:lsdException w:name="footer" w:semiHidden="1" w:unhideWhenUsed="1"/>
     <w:lsdException w:name="index heading" w:semiHidden="1" w:unhideWhenUsed="1"/>
-    <w:lsdException w:name="caption" w:semiHidden="1" w:uiPriority="35" w:unhideWhenUsed="1" w:qFormat="1"/>
+    <w:lsdException w:name="caption" w:uiPriority="35" w:semiHidden="1" w:unhideWhenUsed="1" w:qFormat="1"/>
     <w:lsdException w:name="table of figures" w:semiHidden="1" w:unhideWhenUsed="1"/>
     <w:lsdException w:name="envelope address" w:semiHidden="1" w:unhideWhenUsed="1"/>
     <w:lsdException w:name="envelope return" w:semiHidden="1" w:unhideWhenUsed="1"/>
@@ -1548,7 +1586,7 @@
     <w:lsdException w:name="Title" w:uiPriority="10" w:qFormat="1"/>
     <w:lsdException w:name="Closing" w:semiHidden="1" w:unhideWhenUsed="1"/>
     <w:lsdException w:name="Signature" w:semiHidden="1" w:unhideWhenUsed="1"/>
-    <w:lsdException w:name="Default Paragraph Font" w:semiHidden="1" w:uiPriority="1" w:unhideWhenUsed="1"/>
+    <w:lsdException w:name="Default Paragraph Font" w:uiPriority="1" w:semiHidden="1" w:unhideWhenUsed="1"/>
     <w:lsdException w:name="Body Text" w:semiHidden="1" w:unhideWhenUsed="1"/>
     <w:lsdException w:name="Body Text Indent" w:semiHidden="1" w:unhideWhenUsed="1"/>
     <w:lsdException w:name="List Continue" w:semiHidden="1" w:unhideWhenUsed="1"/>
@@ -1748,8 +1786,8 @@
     <w:lsdException w:name="Subtle Reference" w:uiPriority="31" w:qFormat="1"/>
     <w:lsdException w:name="Intense Reference" w:uiPriority="32" w:qFormat="1"/>
     <w:lsdException w:name="Book Title" w:uiPriority="33" w:qFormat="1"/>
-    <w:lsdException w:name="Bibliography" w:semiHidden="1" w:uiPriority="37" w:unhideWhenUsed="1"/>
-    <w:lsdException w:name="TOC Heading" w:semiHidden="1" w:uiPriority="39" w:unhideWhenUsed="1" w:qFormat="1"/>
+    <w:lsdException w:name="Bibliography" w:uiPriority="37" w:semiHidden="1" w:unhideWhenUsed="1"/>
+    <w:lsdException w:name="TOC Heading" w:uiPriority="39" w:semiHidden="1" w:unhideWhenUsed="1" w:qFormat="1"/>
     <w:lsdException w:name="Plain Table 1" w:uiPriority="41"/>
     <w:lsdException w:name="Plain Table 2" w:uiPriority="42"/>
     <w:lsdException w:name="Plain Table 3" w:uiPriority="43"/>
@@ -1860,7 +1898,7 @@
     <w:lsdException w:name="Unresolved Mention" w:semiHidden="1" w:unhideWhenUsed="1"/>
     <w:lsdException w:name="Smart Link" w:semiHidden="1" w:unhideWhenUsed="1"/>
   </w:latentStyles>
-  <w:style w:type="paragraph" w:default="1" w:styleId="Normal">
+  <w:style w:type="paragraph" w:styleId="Normal" w:default="1">
     <w:name w:val="Normal"/>
     <w:qFormat/>
   </w:style>
@@ -1980,13 +2018,13 @@
       <w:szCs w:val="20"/>
     </w:rPr>
   </w:style>
-  <w:style w:type="character" w:default="1" w:styleId="DefaultParagraphFont">
+  <w:style w:type="character" w:styleId="DefaultParagraphFont" w:default="1">
     <w:name w:val="Default Paragraph Font"/>
     <w:uiPriority w:val="1"/>
     <w:semiHidden/>
     <w:unhideWhenUsed/>
   </w:style>
-  <w:style w:type="table" w:default="1" w:styleId="TableNormal">
+  <w:style w:type="table" w:styleId="TableNormal" w:default="1">
     <w:name w:val="Normal Table"/>
     <w:uiPriority w:val="99"/>
     <w:semiHidden/>
@@ -2001,7 +2039,7 @@
       </w:tblCellMar>
     </w:tblPr>
   </w:style>
-  <w:style w:type="numbering" w:default="1" w:styleId="NoList">
+  <w:style w:type="numbering" w:styleId="NoList" w:default="1">
     <w:name w:val="No List"/>
     <w:uiPriority w:val="99"/>
     <w:semiHidden/>
@@ -2036,14 +2074,14 @@
       <w:spacing w:before="360" w:after="80"/>
     </w:pPr>
     <w:rPr>
-      <w:rFonts w:ascii="Georgia" w:eastAsia="Georgia" w:hAnsi="Georgia" w:cs="Georgia"/>
+      <w:rFonts w:ascii="Georgia" w:hAnsi="Georgia" w:eastAsia="Georgia" w:cs="Georgia"/>
       <w:i/>
       <w:color w:val="666666"/>
       <w:sz w:val="48"/>
       <w:szCs w:val="48"/>
     </w:rPr>
   </w:style>
-  <w:style w:type="table" w:customStyle="1" w:styleId="a">
+  <w:style w:type="table" w:styleId="a" w:customStyle="1">
     <w:basedOn w:val="TableNormal"/>
     <w:tblPr>
       <w:tblStyleRowBandSize w:val="1"/>
@@ -2081,7 +2119,7 @@
       <w:szCs w:val="20"/>
     </w:rPr>
   </w:style>
-  <w:style w:type="character" w:customStyle="1" w:styleId="CommentTextChar">
+  <w:style w:type="character" w:styleId="CommentTextChar" w:customStyle="1">
     <w:name w:val="Comment Text Char"/>
     <w:basedOn w:val="DefaultParagraphFont"/>
     <w:link w:val="CommentText"/>
@@ -2107,7 +2145,7 @@
       <w:bCs/>
     </w:rPr>
   </w:style>
-  <w:style w:type="character" w:customStyle="1" w:styleId="CommentSubjectChar">
+  <w:style w:type="character" w:styleId="CommentSubjectChar" w:customStyle="1">
     <w:name w:val="Comment Subject Char"/>
     <w:basedOn w:val="CommentTextChar"/>
     <w:link w:val="CommentSubject"/>

</xml_diff>